<commit_message>
final changes to docx
</commit_message>
<xml_diff>
--- a/doc_template/RATING-SHEET/higher teaching_RATING-SHEET.docx
+++ b/doc_template/RATING-SHEET/higher teaching_RATING-SHEET.docx
@@ -678,7 +678,7 @@
           </mc:Choice>
           <mc:Fallback>
             <w:pict>
-              <v:shape w14:anchorId="1463A7F8" id="Graphic 2" o:spid="_x0000_s1026" style="position:absolute;margin-left:545.6pt;margin-top:8.1pt;width:1.15pt;height:139.6pt;z-index:251629056;visibility:visible;mso-wrap-style:square;mso-wrap-distance-left:0;mso-wrap-distance-top:0;mso-wrap-distance-right:0;mso-wrap-distance-bottom:0;mso-position-horizontal:absolute;mso-position-horizontal-relative:page;mso-position-vertical:absolute;mso-position-vertical-relative:text;v-text-anchor:top" coordsize="14604,1772920" o:gfxdata="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" path="m7293,r,299034em7293,306328r,423025em7293,736646r,182339em7293,926278r,204219em7293,1137790r,204219em7293,1349303r,204219em7293,1582696r,189632em,7293r14587,em,291741r14587,em,313621r14587,em,743940r14587,em,911691r14587,em,933572r14587,em,1123203r14587,em,1145084r14587,em,1334716r14587,em,1356596r14587,em,1546228r14587,em,1589989r14587,em,1765034r14587,e" filled="f" strokeweight=".40519mm">
+              <v:shape w14:anchorId="59EF46A5" id="Graphic 2" o:spid="_x0000_s1026" style="position:absolute;margin-left:545.6pt;margin-top:8.1pt;width:1.15pt;height:139.6pt;z-index:251629056;visibility:visible;mso-wrap-style:square;mso-wrap-distance-left:0;mso-wrap-distance-top:0;mso-wrap-distance-right:0;mso-wrap-distance-bottom:0;mso-position-horizontal:absolute;mso-position-horizontal-relative:page;mso-position-vertical:absolute;mso-position-vertical-relative:text;v-text-anchor:top" coordsize="14604,1772920" o:gfxdata="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" path="m7293,r,299034em7293,306328r,423025em7293,736646r,182339em7293,926278r,204219em7293,1137790r,204219em7293,1349303r,204219em7293,1582696r,189632em,7293r14587,em,291741r14587,em,313621r14587,em,743940r14587,em,911691r14587,em,933572r14587,em,1123203r14587,em,1145084r14587,em,1334716r14587,em,1356596r14587,em,1546228r14587,em,1589989r14587,em,1765034r14587,e" filled="f" strokeweight=".40519mm">
                 <v:path arrowok="t"/>
                 <w10:wrap anchorx="page"/>
               </v:shape>
@@ -971,6 +971,7 @@
               <w:top w:val="single" w:sz="12" w:space="0" w:color="000000"/>
               <w:bottom w:val="single" w:sz="12" w:space="0" w:color="000000"/>
             </w:tcBorders>
+            <w:shd w:val="clear" w:color="auto" w:fill="auto"/>
           </w:tcPr>
           <w:p>
             <w:pPr>
@@ -999,7 +1000,74 @@
               <mc:AlternateContent>
                 <mc:Choice Requires="wps">
                   <w:drawing>
-                    <wp:anchor distT="45720" distB="45720" distL="114300" distR="114300" simplePos="0" relativeHeight="251676160" behindDoc="0" locked="0" layoutInCell="1" allowOverlap="1" wp14:anchorId="6764C2CD" wp14:editId="6D232FB2">
+                    <wp:anchor distT="0" distB="0" distL="114300" distR="114300" simplePos="0" relativeHeight="251664896" behindDoc="0" locked="0" layoutInCell="1" allowOverlap="1" wp14:anchorId="6E760696" wp14:editId="1DD42634">
+                      <wp:simplePos x="0" y="0"/>
+                      <wp:positionH relativeFrom="column">
+                        <wp:posOffset>1236323</wp:posOffset>
+                      </wp:positionH>
+                      <wp:positionV relativeFrom="paragraph">
+                        <wp:posOffset>182004</wp:posOffset>
+                      </wp:positionV>
+                      <wp:extent cx="2820594" cy="2867"/>
+                      <wp:effectExtent l="0" t="0" r="37465" b="35560"/>
+                      <wp:wrapNone/>
+                      <wp:docPr id="487121514" name="Straight Connector 19"/>
+                      <wp:cNvGraphicFramePr/>
+                      <a:graphic xmlns:a="http://schemas.openxmlformats.org/drawingml/2006/main">
+                        <a:graphicData uri="http://schemas.microsoft.com/office/word/2010/wordprocessingShape">
+                          <wps:wsp>
+                            <wps:cNvCnPr/>
+                            <wps:spPr>
+                              <a:xfrm>
+                                <a:off x="0" y="0"/>
+                                <a:ext cx="2820594" cy="2867"/>
+                              </a:xfrm>
+                              <a:prstGeom prst="line">
+                                <a:avLst/>
+                              </a:prstGeom>
+                              <a:ln>
+                                <a:solidFill>
+                                  <a:schemeClr val="tx1"/>
+                                </a:solidFill>
+                              </a:ln>
+                            </wps:spPr>
+                            <wps:style>
+                              <a:lnRef idx="1">
+                                <a:schemeClr val="accent1"/>
+                              </a:lnRef>
+                              <a:fillRef idx="0">
+                                <a:schemeClr val="accent1"/>
+                              </a:fillRef>
+                              <a:effectRef idx="0">
+                                <a:schemeClr val="accent1"/>
+                              </a:effectRef>
+                              <a:fontRef idx="minor">
+                                <a:schemeClr val="tx1"/>
+                              </a:fontRef>
+                            </wps:style>
+                            <wps:bodyPr/>
+                          </wps:wsp>
+                        </a:graphicData>
+                      </a:graphic>
+                    </wp:anchor>
+                  </w:drawing>
+                </mc:Choice>
+                <mc:Fallback>
+                  <w:pict>
+                    <v:line w14:anchorId="0027330F" id="Straight Connector 19" o:spid="_x0000_s1026" style="position:absolute;z-index:251664896;visibility:visible;mso-wrap-style:square;mso-wrap-distance-left:9pt;mso-wrap-distance-top:0;mso-wrap-distance-right:9pt;mso-wrap-distance-bottom:0;mso-position-horizontal:absolute;mso-position-horizontal-relative:text;mso-position-vertical:absolute;mso-position-vertical-relative:text" from="97.35pt,14.35pt" to="319.45pt,14.6pt" o:gfxdata="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" strokecolor="black [3213]"/>
+                  </w:pict>
+                </mc:Fallback>
+              </mc:AlternateContent>
+            </w:r>
+            <w:r>
+              <w:rPr>
+                <w:noProof/>
+                <w:sz w:val="15"/>
+              </w:rPr>
+              <mc:AlternateContent>
+                <mc:Choice Requires="wps">
+                  <w:drawing>
+                    <wp:anchor distT="45720" distB="45720" distL="114300" distR="114300" simplePos="0" relativeHeight="251661824" behindDoc="0" locked="0" layoutInCell="1" allowOverlap="1" wp14:anchorId="6764C2CD" wp14:editId="6D232FB2">
                       <wp:simplePos x="0" y="0"/>
                       <wp:positionH relativeFrom="column">
                         <wp:posOffset>1151566</wp:posOffset>
@@ -1093,7 +1161,7 @@
                 </mc:Choice>
                 <mc:Fallback>
                   <w:pict>
-                    <v:shape w14:anchorId="6764C2CD" id="_x0000_s1027" type="#_x0000_t202" style="position:absolute;left:0;text-align:left;margin-left:90.65pt;margin-top:1.3pt;width:185.9pt;height:110.6pt;z-index:251676160;visibility:visible;mso-wrap-style:square;mso-width-percent:400;mso-height-percent:200;mso-wrap-distance-left:9pt;mso-wrap-distance-top:3.6pt;mso-wrap-distance-right:9pt;mso-wrap-distance-bottom:3.6pt;mso-position-horizontal:absolute;mso-position-horizontal-relative:text;mso-position-vertical:absolute;mso-position-vertical-relative:text;mso-width-percent:400;mso-height-percent:200;mso-width-relative:margin;mso-height-relative:margin;v-text-anchor:top" o:gfxdata="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" filled="f" stroked="f">
+                    <v:shape w14:anchorId="6764C2CD" id="_x0000_s1027" type="#_x0000_t202" style="position:absolute;left:0;text-align:left;margin-left:90.65pt;margin-top:1.3pt;width:185.9pt;height:110.6pt;z-index:251661824;visibility:visible;mso-wrap-style:square;mso-width-percent:400;mso-height-percent:200;mso-wrap-distance-left:9pt;mso-wrap-distance-top:3.6pt;mso-wrap-distance-right:9pt;mso-wrap-distance-bottom:3.6pt;mso-position-horizontal:absolute;mso-position-horizontal-relative:text;mso-position-vertical:absolute;mso-position-vertical-relative:text;mso-width-percent:400;mso-height-percent:200;mso-width-relative:margin;mso-height-relative:margin;v-text-anchor:top" o:gfxdata="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" filled="f" stroked="f">
                       <v:textbox style="mso-fit-shape-to-text:t">
                         <w:txbxContent>
                           <w:p>
@@ -1141,312 +1209,6 @@
             </w:r>
             <w:r>
               <w:rPr>
-                <w:rFonts w:ascii="Roboto Cn"/>
-                <w:b/>
-                <w:i/>
-                <w:noProof/>
-                <w:position w:val="2"/>
-                <w:sz w:val="15"/>
-              </w:rPr>
-              <mc:AlternateContent>
-                <mc:Choice Requires="wpg">
-                  <w:drawing>
-                    <wp:anchor distT="0" distB="0" distL="0" distR="0" simplePos="0" relativeHeight="251636224" behindDoc="1" locked="0" layoutInCell="1" allowOverlap="1" wp14:anchorId="1A4DBB5F" wp14:editId="3319F7B7">
-                      <wp:simplePos x="0" y="0"/>
-                      <wp:positionH relativeFrom="column">
-                        <wp:posOffset>1221666</wp:posOffset>
-                      </wp:positionH>
-                      <wp:positionV relativeFrom="paragraph">
-                        <wp:posOffset>29013</wp:posOffset>
-                      </wp:positionV>
-                      <wp:extent cx="2844800" cy="197485"/>
-                      <wp:effectExtent l="0" t="0" r="0" b="0"/>
-                      <wp:wrapNone/>
-                      <wp:docPr id="3" name="Group 3"/>
-                      <wp:cNvGraphicFramePr>
-                        <a:graphicFrameLocks xmlns:a="http://schemas.openxmlformats.org/drawingml/2006/main"/>
-                      </wp:cNvGraphicFramePr>
-                      <a:graphic xmlns:a="http://schemas.openxmlformats.org/drawingml/2006/main">
-                        <a:graphicData uri="http://schemas.microsoft.com/office/word/2010/wordprocessingGroup">
-                          <wpg:wgp>
-                            <wpg:cNvGrpSpPr>
-                              <a:grpSpLocks/>
-                            </wpg:cNvGrpSpPr>
-                            <wpg:grpSpPr>
-                              <a:xfrm>
-                                <a:off x="0" y="0"/>
-                                <a:ext cx="2844800" cy="197485"/>
-                                <a:chOff x="0" y="0"/>
-                                <a:chExt cx="2844800" cy="197485"/>
-                              </a:xfrm>
-                            </wpg:grpSpPr>
-                            <wps:wsp>
-                              <wps:cNvPr id="4" name="Graphic 4"/>
-                              <wps:cNvSpPr/>
-                              <wps:spPr>
-                                <a:xfrm>
-                                  <a:off x="0" y="0"/>
-                                  <a:ext cx="2844800" cy="197485"/>
-                                </a:xfrm>
-                                <a:custGeom>
-                                  <a:avLst/>
-                                  <a:gdLst/>
-                                  <a:ahLst/>
-                                  <a:cxnLst/>
-                                  <a:rect l="l" t="t" r="r" b="b"/>
-                                  <a:pathLst>
-                                    <a:path w="2844800" h="197485">
-                                      <a:moveTo>
-                                        <a:pt x="2844477" y="196925"/>
-                                      </a:moveTo>
-                                      <a:lnTo>
-                                        <a:pt x="0" y="196925"/>
-                                      </a:lnTo>
-                                      <a:lnTo>
-                                        <a:pt x="0" y="0"/>
-                                      </a:lnTo>
-                                      <a:lnTo>
-                                        <a:pt x="2844477" y="0"/>
-                                      </a:lnTo>
-                                      <a:lnTo>
-                                        <a:pt x="2844477" y="196925"/>
-                                      </a:lnTo>
-                                      <a:close/>
-                                    </a:path>
-                                  </a:pathLst>
-                                </a:custGeom>
-                                <a:solidFill>
-                                  <a:srgbClr val="FDF1CB"/>
-                                </a:solidFill>
-                              </wps:spPr>
-                              <wps:bodyPr wrap="square" lIns="0" tIns="0" rIns="0" bIns="0" rtlCol="0">
-                                <a:prstTxWarp prst="textNoShape">
-                                  <a:avLst/>
-                                </a:prstTxWarp>
-                                <a:noAutofit/>
-                              </wps:bodyPr>
-                            </wps:wsp>
-                            <wps:wsp>
-                              <wps:cNvPr id="5" name="Graphic 5"/>
-                              <wps:cNvSpPr/>
-                              <wps:spPr>
-                                <a:xfrm>
-                                  <a:off x="0" y="182338"/>
-                                  <a:ext cx="2844800" cy="14604"/>
-                                </a:xfrm>
-                                <a:custGeom>
-                                  <a:avLst/>
-                                  <a:gdLst/>
-                                  <a:ahLst/>
-                                  <a:cxnLst/>
-                                  <a:rect l="l" t="t" r="r" b="b"/>
-                                  <a:pathLst>
-                                    <a:path w="2844800" h="14604">
-                                      <a:moveTo>
-                                        <a:pt x="0" y="0"/>
-                                      </a:moveTo>
-                                      <a:lnTo>
-                                        <a:pt x="2844477" y="0"/>
-                                      </a:lnTo>
-                                      <a:lnTo>
-                                        <a:pt x="2844477" y="14587"/>
-                                      </a:lnTo>
-                                      <a:lnTo>
-                                        <a:pt x="0" y="14587"/>
-                                      </a:lnTo>
-                                      <a:lnTo>
-                                        <a:pt x="0" y="0"/>
-                                      </a:lnTo>
-                                      <a:close/>
-                                    </a:path>
-                                  </a:pathLst>
-                                </a:custGeom>
-                                <a:solidFill>
-                                  <a:srgbClr val="000000"/>
-                                </a:solidFill>
-                              </wps:spPr>
-                              <wps:bodyPr wrap="square" lIns="0" tIns="0" rIns="0" bIns="0" rtlCol="0">
-                                <a:prstTxWarp prst="textNoShape">
-                                  <a:avLst/>
-                                </a:prstTxWarp>
-                                <a:noAutofit/>
-                              </wps:bodyPr>
-                            </wps:wsp>
-                          </wpg:wgp>
-                        </a:graphicData>
-                      </a:graphic>
-                    </wp:anchor>
-                  </w:drawing>
-                </mc:Choice>
-                <mc:Fallback>
-                  <w:pict>
-                    <v:group w14:anchorId="7E4322B3" id="Group 3" o:spid="_x0000_s1026" style="position:absolute;margin-left:96.2pt;margin-top:2.3pt;width:224pt;height:15.55pt;z-index:-251680256;mso-wrap-distance-left:0;mso-wrap-distance-right:0" coordsize="28448,1974" o:gfxdata="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">
-                      <v:shape id="Graphic 4" o:spid="_x0000_s1027" style="position:absolute;width:28448;height:1974;visibility:visible;mso-wrap-style:square;v-text-anchor:top" coordsize="2844800,197485" o:gfxdata="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" path="m2844477,196925l,196925,,,2844477,r,196925xe" fillcolor="#fdf1cb" stroked="f">
-                        <v:path arrowok="t"/>
-                      </v:shape>
-                      <v:shape id="Graphic 5" o:spid="_x0000_s1028" style="position:absolute;top:1823;width:28448;height:146;visibility:visible;mso-wrap-style:square;v-text-anchor:top" coordsize="2844800,14604" o:gfxdata="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" path="m,l2844477,r,14587l,14587,,xe" fillcolor="black" stroked="f">
-                        <v:path arrowok="t"/>
-                      </v:shape>
-                    </v:group>
-                  </w:pict>
-                </mc:Fallback>
-              </mc:AlternateContent>
-            </w:r>
-            <w:r>
-              <w:rPr>
-                <w:rFonts w:ascii="Roboto Cn"/>
-                <w:b/>
-                <w:i/>
-                <w:noProof/>
-                <w:position w:val="2"/>
-                <w:sz w:val="15"/>
-              </w:rPr>
-              <mc:AlternateContent>
-                <mc:Choice Requires="wpg">
-                  <w:drawing>
-                    <wp:anchor distT="0" distB="0" distL="0" distR="0" simplePos="0" relativeHeight="251643392" behindDoc="1" locked="0" layoutInCell="1" allowOverlap="1" wp14:anchorId="0640F6E9" wp14:editId="054CEA71">
-                      <wp:simplePos x="0" y="0"/>
-                      <wp:positionH relativeFrom="column">
-                        <wp:posOffset>5211228</wp:posOffset>
-                      </wp:positionH>
-                      <wp:positionV relativeFrom="paragraph">
-                        <wp:posOffset>29013</wp:posOffset>
-                      </wp:positionV>
-                      <wp:extent cx="948690" cy="197485"/>
-                      <wp:effectExtent l="0" t="0" r="0" b="0"/>
-                      <wp:wrapNone/>
-                      <wp:docPr id="6" name="Group 6"/>
-                      <wp:cNvGraphicFramePr>
-                        <a:graphicFrameLocks xmlns:a="http://schemas.openxmlformats.org/drawingml/2006/main"/>
-                      </wp:cNvGraphicFramePr>
-                      <a:graphic xmlns:a="http://schemas.openxmlformats.org/drawingml/2006/main">
-                        <a:graphicData uri="http://schemas.microsoft.com/office/word/2010/wordprocessingGroup">
-                          <wpg:wgp>
-                            <wpg:cNvGrpSpPr>
-                              <a:grpSpLocks/>
-                            </wpg:cNvGrpSpPr>
-                            <wpg:grpSpPr>
-                              <a:xfrm>
-                                <a:off x="0" y="0"/>
-                                <a:ext cx="948690" cy="197485"/>
-                                <a:chOff x="0" y="0"/>
-                                <a:chExt cx="948690" cy="197485"/>
-                              </a:xfrm>
-                            </wpg:grpSpPr>
-                            <wps:wsp>
-                              <wps:cNvPr id="7" name="Graphic 7"/>
-                              <wps:cNvSpPr/>
-                              <wps:spPr>
-                                <a:xfrm>
-                                  <a:off x="0" y="0"/>
-                                  <a:ext cx="948690" cy="197485"/>
-                                </a:xfrm>
-                                <a:custGeom>
-                                  <a:avLst/>
-                                  <a:gdLst/>
-                                  <a:ahLst/>
-                                  <a:cxnLst/>
-                                  <a:rect l="l" t="t" r="r" b="b"/>
-                                  <a:pathLst>
-                                    <a:path w="948690" h="197485">
-                                      <a:moveTo>
-                                        <a:pt x="948159" y="196925"/>
-                                      </a:moveTo>
-                                      <a:lnTo>
-                                        <a:pt x="0" y="196925"/>
-                                      </a:lnTo>
-                                      <a:lnTo>
-                                        <a:pt x="0" y="0"/>
-                                      </a:lnTo>
-                                      <a:lnTo>
-                                        <a:pt x="948159" y="0"/>
-                                      </a:lnTo>
-                                      <a:lnTo>
-                                        <a:pt x="948159" y="196925"/>
-                                      </a:lnTo>
-                                      <a:close/>
-                                    </a:path>
-                                  </a:pathLst>
-                                </a:custGeom>
-                                <a:solidFill>
-                                  <a:srgbClr val="FDF1CB"/>
-                                </a:solidFill>
-                              </wps:spPr>
-                              <wps:bodyPr wrap="square" lIns="0" tIns="0" rIns="0" bIns="0" rtlCol="0">
-                                <a:prstTxWarp prst="textNoShape">
-                                  <a:avLst/>
-                                </a:prstTxWarp>
-                                <a:noAutofit/>
-                              </wps:bodyPr>
-                            </wps:wsp>
-                            <wps:wsp>
-                              <wps:cNvPr id="8" name="Graphic 8"/>
-                              <wps:cNvSpPr/>
-                              <wps:spPr>
-                                <a:xfrm>
-                                  <a:off x="0" y="182338"/>
-                                  <a:ext cx="948690" cy="14604"/>
-                                </a:xfrm>
-                                <a:custGeom>
-                                  <a:avLst/>
-                                  <a:gdLst/>
-                                  <a:ahLst/>
-                                  <a:cxnLst/>
-                                  <a:rect l="l" t="t" r="r" b="b"/>
-                                  <a:pathLst>
-                                    <a:path w="948690" h="14604">
-                                      <a:moveTo>
-                                        <a:pt x="0" y="0"/>
-                                      </a:moveTo>
-                                      <a:lnTo>
-                                        <a:pt x="948159" y="0"/>
-                                      </a:lnTo>
-                                      <a:lnTo>
-                                        <a:pt x="948159" y="14587"/>
-                                      </a:lnTo>
-                                      <a:lnTo>
-                                        <a:pt x="0" y="14587"/>
-                                      </a:lnTo>
-                                      <a:lnTo>
-                                        <a:pt x="0" y="0"/>
-                                      </a:lnTo>
-                                      <a:close/>
-                                    </a:path>
-                                  </a:pathLst>
-                                </a:custGeom>
-                                <a:solidFill>
-                                  <a:srgbClr val="000000"/>
-                                </a:solidFill>
-                              </wps:spPr>
-                              <wps:bodyPr wrap="square" lIns="0" tIns="0" rIns="0" bIns="0" rtlCol="0">
-                                <a:prstTxWarp prst="textNoShape">
-                                  <a:avLst/>
-                                </a:prstTxWarp>
-                                <a:noAutofit/>
-                              </wps:bodyPr>
-                            </wps:wsp>
-                          </wpg:wgp>
-                        </a:graphicData>
-                      </a:graphic>
-                    </wp:anchor>
-                  </w:drawing>
-                </mc:Choice>
-                <mc:Fallback>
-                  <w:pict>
-                    <v:group w14:anchorId="5006C24C" id="Group 6" o:spid="_x0000_s1026" style="position:absolute;margin-left:410.35pt;margin-top:2.3pt;width:74.7pt;height:15.55pt;z-index:-251673088;mso-wrap-distance-left:0;mso-wrap-distance-right:0" coordsize="9486,1974" o:gfxdata="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">
-                      <v:shape id="Graphic 7" o:spid="_x0000_s1027" style="position:absolute;width:9486;height:1974;visibility:visible;mso-wrap-style:square;v-text-anchor:top" coordsize="948690,197485" o:gfxdata="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" path="m948159,196925l,196925,,,948159,r,196925xe" fillcolor="#fdf1cb" stroked="f">
-                        <v:path arrowok="t"/>
-                      </v:shape>
-                      <v:shape id="Graphic 8" o:spid="_x0000_s1028" style="position:absolute;top:1823;width:9486;height:146;visibility:visible;mso-wrap-style:square;v-text-anchor:top" coordsize="948690,14604" o:gfxdata="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" path="m,l948159,r,14587l,14587,,xe" fillcolor="black" stroked="f">
-                        <v:path arrowok="t"/>
-                      </v:shape>
-                    </v:group>
-                  </w:pict>
-                </mc:Fallback>
-              </mc:AlternateContent>
-            </w:r>
-            <w:r>
-              <w:rPr>
                 <w:spacing w:val="-4"/>
                 <w:sz w:val="15"/>
               </w:rPr>
@@ -1546,7 +1308,80 @@
               <mc:AlternateContent>
                 <mc:Choice Requires="wps">
                   <w:drawing>
-                    <wp:anchor distT="45720" distB="45720" distL="114300" distR="114300" simplePos="0" relativeHeight="251667968" behindDoc="0" locked="0" layoutInCell="1" allowOverlap="1" wp14:anchorId="1555A7C7" wp14:editId="4E8DC95F">
+                    <wp:anchor distT="0" distB="0" distL="114300" distR="114300" simplePos="0" relativeHeight="251667968" behindDoc="0" locked="0" layoutInCell="1" allowOverlap="1" wp14:anchorId="400C87E9" wp14:editId="25C486C5">
+                      <wp:simplePos x="0" y="0"/>
+                      <wp:positionH relativeFrom="column">
+                        <wp:posOffset>5376505</wp:posOffset>
+                      </wp:positionH>
+                      <wp:positionV relativeFrom="paragraph">
+                        <wp:posOffset>3269</wp:posOffset>
+                      </wp:positionV>
+                      <wp:extent cx="502596" cy="3377"/>
+                      <wp:effectExtent l="0" t="0" r="31115" b="34925"/>
+                      <wp:wrapNone/>
+                      <wp:docPr id="1657235299" name="Straight Connector 20"/>
+                      <wp:cNvGraphicFramePr/>
+                      <a:graphic xmlns:a="http://schemas.openxmlformats.org/drawingml/2006/main">
+                        <a:graphicData uri="http://schemas.microsoft.com/office/word/2010/wordprocessingShape">
+                          <wps:wsp>
+                            <wps:cNvCnPr/>
+                            <wps:spPr>
+                              <a:xfrm>
+                                <a:off x="0" y="0"/>
+                                <a:ext cx="502596" cy="3377"/>
+                              </a:xfrm>
+                              <a:prstGeom prst="line">
+                                <a:avLst/>
+                              </a:prstGeom>
+                              <a:ln>
+                                <a:solidFill>
+                                  <a:schemeClr val="tx1"/>
+                                </a:solidFill>
+                              </a:ln>
+                            </wps:spPr>
+                            <wps:style>
+                              <a:lnRef idx="1">
+                                <a:schemeClr val="accent1"/>
+                              </a:lnRef>
+                              <a:fillRef idx="0">
+                                <a:schemeClr val="accent1"/>
+                              </a:fillRef>
+                              <a:effectRef idx="0">
+                                <a:schemeClr val="accent1"/>
+                              </a:effectRef>
+                              <a:fontRef idx="minor">
+                                <a:schemeClr val="tx1"/>
+                              </a:fontRef>
+                            </wps:style>
+                            <wps:bodyPr/>
+                          </wps:wsp>
+                        </a:graphicData>
+                      </a:graphic>
+                      <wp14:sizeRelH relativeFrom="margin">
+                        <wp14:pctWidth>0</wp14:pctWidth>
+                      </wp14:sizeRelH>
+                      <wp14:sizeRelV relativeFrom="margin">
+                        <wp14:pctHeight>0</wp14:pctHeight>
+                      </wp14:sizeRelV>
+                    </wp:anchor>
+                  </w:drawing>
+                </mc:Choice>
+                <mc:Fallback>
+                  <w:pict>
+                    <v:line w14:anchorId="3CAA04B9" id="Straight Connector 20" o:spid="_x0000_s1026" style="position:absolute;z-index:251667968;visibility:visible;mso-wrap-style:square;mso-width-percent:0;mso-height-percent:0;mso-wrap-distance-left:9pt;mso-wrap-distance-top:0;mso-wrap-distance-right:9pt;mso-wrap-distance-bottom:0;mso-position-horizontal:absolute;mso-position-horizontal-relative:text;mso-position-vertical:absolute;mso-position-vertical-relative:text;mso-width-percent:0;mso-height-percent:0;mso-width-relative:margin;mso-height-relative:margin" from="423.35pt,.25pt" to="462.9pt,.5pt" o:gfxdata="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" strokecolor="black [3213]"/>
+                  </w:pict>
+                </mc:Fallback>
+              </mc:AlternateContent>
+            </w:r>
+            <w:r>
+              <w:rPr>
+                <w:noProof/>
+                <w:sz w:val="15"/>
+              </w:rPr>
+              <mc:AlternateContent>
+                <mc:Choice Requires="wps">
+                  <w:drawing>
+                    <wp:anchor distT="45720" distB="45720" distL="114300" distR="114300" simplePos="0" relativeHeight="251657728" behindDoc="0" locked="0" layoutInCell="1" allowOverlap="1" wp14:anchorId="1555A7C7" wp14:editId="4E8DC95F">
                       <wp:simplePos x="0" y="0"/>
                       <wp:positionH relativeFrom="column">
                         <wp:posOffset>1139707</wp:posOffset>
@@ -1664,7 +1499,7 @@
                 </mc:Choice>
                 <mc:Fallback>
                   <w:pict>
-                    <v:shape w14:anchorId="1555A7C7" id="_x0000_s1028" type="#_x0000_t202" style="position:absolute;left:0;text-align:left;margin-left:89.75pt;margin-top:1.8pt;width:185.9pt;height:110.6pt;z-index:251667968;visibility:visible;mso-wrap-style:square;mso-width-percent:400;mso-height-percent:200;mso-wrap-distance-left:9pt;mso-wrap-distance-top:3.6pt;mso-wrap-distance-right:9pt;mso-wrap-distance-bottom:3.6pt;mso-position-horizontal:absolute;mso-position-horizontal-relative:text;mso-position-vertical:absolute;mso-position-vertical-relative:text;mso-width-percent:400;mso-height-percent:200;mso-width-relative:margin;mso-height-relative:margin;v-text-anchor:top" o:gfxdata="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" filled="f" stroked="f">
+                    <v:shape w14:anchorId="1555A7C7" id="_x0000_s1028" type="#_x0000_t202" style="position:absolute;left:0;text-align:left;margin-left:89.75pt;margin-top:1.8pt;width:185.9pt;height:110.6pt;z-index:251657728;visibility:visible;mso-wrap-style:square;mso-width-percent:400;mso-height-percent:200;mso-wrap-distance-left:9pt;mso-wrap-distance-top:3.6pt;mso-wrap-distance-right:9pt;mso-wrap-distance-bottom:3.6pt;mso-position-horizontal:absolute;mso-position-horizontal-relative:text;mso-position-vertical:absolute;mso-position-vertical-relative:text;mso-width-percent:400;mso-height-percent:200;mso-width-relative:margin;mso-height-relative:margin;v-text-anchor:top" o:gfxdata="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" filled="f" stroked="f">
                       <v:textbox style="mso-fit-shape-to-text:t">
                         <w:txbxContent>
                           <w:p>
@@ -1742,7 +1577,7 @@
               <mc:AlternateContent>
                 <mc:Choice Requires="wps">
                   <w:drawing>
-                    <wp:anchor distT="45720" distB="45720" distL="114300" distR="114300" simplePos="0" relativeHeight="251664896" behindDoc="0" locked="0" layoutInCell="1" allowOverlap="1" wp14:anchorId="40866046" wp14:editId="11BD31CF">
+                    <wp:anchor distT="45720" distB="45720" distL="114300" distR="114300" simplePos="0" relativeHeight="251656704" behindDoc="0" locked="0" layoutInCell="1" allowOverlap="1" wp14:anchorId="40866046" wp14:editId="11BD31CF">
                       <wp:simplePos x="0" y="0"/>
                       <wp:positionH relativeFrom="column">
                         <wp:posOffset>979112</wp:posOffset>
@@ -1946,7 +1781,7 @@
                 </mc:Choice>
                 <mc:Fallback>
                   <w:pict>
-                    <v:shape w14:anchorId="40866046" id="_x0000_s1029" type="#_x0000_t202" style="position:absolute;left:0;text-align:left;margin-left:77.1pt;margin-top:45.85pt;width:185.9pt;height:110.6pt;z-index:251664896;visibility:visible;mso-wrap-style:square;mso-width-percent:400;mso-height-percent:200;mso-wrap-distance-left:9pt;mso-wrap-distance-top:3.6pt;mso-wrap-distance-right:9pt;mso-wrap-distance-bottom:3.6pt;mso-position-horizontal:absolute;mso-position-horizontal-relative:text;mso-position-vertical:absolute;mso-position-vertical-relative:text;mso-width-percent:400;mso-height-percent:200;mso-width-relative:margin;mso-height-relative:margin;v-text-anchor:top" o:gfxdata="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" filled="f" stroked="f">
+                    <v:shape w14:anchorId="40866046" id="_x0000_s1029" type="#_x0000_t202" style="position:absolute;left:0;text-align:left;margin-left:77.1pt;margin-top:45.85pt;width:185.9pt;height:110.6pt;z-index:251656704;visibility:visible;mso-wrap-style:square;mso-width-percent:400;mso-height-percent:200;mso-wrap-distance-left:9pt;mso-wrap-distance-top:3.6pt;mso-wrap-distance-right:9pt;mso-wrap-distance-bottom:3.6pt;mso-position-horizontal:absolute;mso-position-horizontal-relative:text;mso-position-vertical:absolute;mso-position-vertical-relative:text;mso-width-percent:400;mso-height-percent:200;mso-width-relative:margin;mso-height-relative:margin;v-text-anchor:top" o:gfxdata="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" filled="f" stroked="f">
                       <v:textbox style="mso-fit-shape-to-text:t">
                         <w:txbxContent>
                           <w:p>
@@ -2110,7 +1945,7 @@
               <mc:AlternateContent>
                 <mc:Choice Requires="wps">
                   <w:drawing>
-                    <wp:anchor distT="45720" distB="45720" distL="114300" distR="114300" simplePos="0" relativeHeight="251659776" behindDoc="0" locked="0" layoutInCell="1" allowOverlap="1" wp14:anchorId="11E6CF6A" wp14:editId="7B6255C2">
+                    <wp:anchor distT="45720" distB="45720" distL="114300" distR="114300" simplePos="0" relativeHeight="251655680" behindDoc="0" locked="0" layoutInCell="1" allowOverlap="1" wp14:anchorId="11E6CF6A" wp14:editId="7B6255C2">
                       <wp:simplePos x="0" y="0"/>
                       <wp:positionH relativeFrom="column">
                         <wp:posOffset>1150000</wp:posOffset>
@@ -2228,7 +2063,7 @@
                 </mc:Choice>
                 <mc:Fallback>
                   <w:pict>
-                    <v:shape w14:anchorId="11E6CF6A" id="_x0000_s1030" type="#_x0000_t202" style="position:absolute;left:0;text-align:left;margin-left:90.55pt;margin-top:34.2pt;width:185.9pt;height:110.6pt;z-index:251659776;visibility:visible;mso-wrap-style:square;mso-width-percent:400;mso-height-percent:200;mso-wrap-distance-left:9pt;mso-wrap-distance-top:3.6pt;mso-wrap-distance-right:9pt;mso-wrap-distance-bottom:3.6pt;mso-position-horizontal:absolute;mso-position-horizontal-relative:text;mso-position-vertical:absolute;mso-position-vertical-relative:text;mso-width-percent:400;mso-height-percent:200;mso-width-relative:margin;mso-height-relative:margin;v-text-anchor:top" o:gfxdata="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" filled="f" stroked="f">
+                    <v:shape w14:anchorId="11E6CF6A" id="_x0000_s1030" type="#_x0000_t202" style="position:absolute;left:0;text-align:left;margin-left:90.55pt;margin-top:34.2pt;width:185.9pt;height:110.6pt;z-index:251655680;visibility:visible;mso-wrap-style:square;mso-width-percent:400;mso-height-percent:200;mso-wrap-distance-left:9pt;mso-wrap-distance-top:3.6pt;mso-wrap-distance-right:9pt;mso-wrap-distance-bottom:3.6pt;mso-position-horizontal:absolute;mso-position-horizontal-relative:text;mso-position-vertical:absolute;mso-position-vertical-relative:text;mso-width-percent:400;mso-height-percent:200;mso-width-relative:margin;mso-height-relative:margin;v-text-anchor:top" o:gfxdata="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" filled="f" stroked="f">
                       <v:textbox style="mso-fit-shape-to-text:t">
                         <w:txbxContent>
                           <w:p>
@@ -2306,7 +2141,7 @@
               <mc:AlternateContent>
                 <mc:Choice Requires="wpg">
                   <w:drawing>
-                    <wp:anchor distT="0" distB="0" distL="0" distR="0" simplePos="0" relativeHeight="251649536" behindDoc="1" locked="0" layoutInCell="1" allowOverlap="1" wp14:anchorId="72CAA174" wp14:editId="62A0C604">
+                    <wp:anchor distT="0" distB="0" distL="0" distR="0" simplePos="0" relativeHeight="251651584" behindDoc="1" locked="0" layoutInCell="1" allowOverlap="1" wp14:anchorId="72CAA174" wp14:editId="62A0C604">
                       <wp:simplePos x="0" y="0"/>
                       <wp:positionH relativeFrom="column">
                         <wp:posOffset>1221666</wp:posOffset>
@@ -2382,7 +2217,7 @@
                 </mc:Choice>
                 <mc:Fallback>
                   <w:pict>
-                    <v:group w14:anchorId="2249B90C" id="Group 9" o:spid="_x0000_s1026" style="position:absolute;margin-left:96.2pt;margin-top:15.85pt;width:224pt;height:1.15pt;z-index:-251666944;mso-wrap-distance-left:0;mso-wrap-distance-right:0" coordsize="28448,146" o:gfxdata="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">
+                    <v:group w14:anchorId="12334E33" id="Group 9" o:spid="_x0000_s1026" style="position:absolute;margin-left:96.2pt;margin-top:15.85pt;width:224pt;height:1.15pt;z-index:-251664896;mso-wrap-distance-left:0;mso-wrap-distance-right:0" coordsize="28448,146" o:gfxdata="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">
                       <v:shape id="Graphic 10" o:spid="_x0000_s1027" style="position:absolute;top:72;width:28448;height:13;visibility:visible;mso-wrap-style:square;v-text-anchor:top" coordsize="2844800,1270" o:gfxdata="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" path="m,l2844477,e" filled="f" strokeweight=".40519mm">
                         <v:path arrowok="t"/>
                       </v:shape>
@@ -2523,7 +2358,7 @@
               <mc:AlternateContent>
                 <mc:Choice Requires="wpg">
                   <w:drawing>
-                    <wp:anchor distT="0" distB="0" distL="0" distR="0" simplePos="0" relativeHeight="251651584" behindDoc="1" locked="0" layoutInCell="1" allowOverlap="1" wp14:anchorId="4CD9706D" wp14:editId="4CBAF1CB">
+                    <wp:anchor distT="0" distB="0" distL="0" distR="0" simplePos="0" relativeHeight="251652608" behindDoc="1" locked="0" layoutInCell="1" allowOverlap="1" wp14:anchorId="4CD9706D" wp14:editId="4CBAF1CB">
                       <wp:simplePos x="0" y="0"/>
                       <wp:positionH relativeFrom="column">
                         <wp:posOffset>1221666</wp:posOffset>
@@ -2599,7 +2434,7 @@
                 </mc:Choice>
                 <mc:Fallback>
                   <w:pict>
-                    <v:group w14:anchorId="5A5873B8" id="Group 11" o:spid="_x0000_s1026" style="position:absolute;margin-left:96.2pt;margin-top:-23.2pt;width:224pt;height:1.15pt;z-index:-251664896;mso-wrap-distance-left:0;mso-wrap-distance-right:0" coordsize="28448,146" o:gfxdata="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">
+                    <v:group w14:anchorId="6B0EA4A0" id="Group 11" o:spid="_x0000_s1026" style="position:absolute;margin-left:96.2pt;margin-top:-23.2pt;width:224pt;height:1.15pt;z-index:-251663872;mso-wrap-distance-left:0;mso-wrap-distance-right:0" coordsize="28448,146" o:gfxdata="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">
                       <v:shape id="Graphic 12" o:spid="_x0000_s1027" style="position:absolute;top:72;width:28448;height:13;visibility:visible;mso-wrap-style:square;v-text-anchor:top" coordsize="2844800,1270" o:gfxdata="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" path="m,l2844477,e" filled="f" strokeweight=".40519mm">
                         <v:path arrowok="t"/>
                       </v:shape>
@@ -2695,7 +2530,7 @@
                 </mc:Choice>
                 <mc:Fallback>
                   <w:pict>
-                    <v:group w14:anchorId="75675A3F" id="Group 13" o:spid="_x0000_s1026" style="position:absolute;margin-left:96.2pt;margin-top:-6.5pt;width:224pt;height:1.15pt;z-index:-251662848;mso-wrap-distance-left:0;mso-wrap-distance-right:0" coordsize="28448,146" o:gfxdata="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">
+                    <v:group w14:anchorId="491DC430" id="Group 13" o:spid="_x0000_s1026" style="position:absolute;margin-left:96.2pt;margin-top:-6.5pt;width:224pt;height:1.15pt;z-index:-251662848;mso-wrap-distance-left:0;mso-wrap-distance-right:0" coordsize="28448,146" o:gfxdata="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">
                       <v:shape id="Graphic 14" o:spid="_x0000_s1027" style="position:absolute;top:72;width:28448;height:13;visibility:visible;mso-wrap-style:square;v-text-anchor:top" coordsize="2844800,1270" o:gfxdata="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" path="m,l2844477,e" filled="f" strokeweight=".40519mm">
                         <v:path arrowok="t"/>
                       </v:shape>
@@ -2715,7 +2550,7 @@
               <mc:AlternateContent>
                 <mc:Choice Requires="wpg">
                   <w:drawing>
-                    <wp:anchor distT="0" distB="0" distL="0" distR="0" simplePos="0" relativeHeight="251655680" behindDoc="1" locked="0" layoutInCell="1" allowOverlap="1" wp14:anchorId="65BBDA77" wp14:editId="72B8E69D">
+                    <wp:anchor distT="0" distB="0" distL="0" distR="0" simplePos="0" relativeHeight="251654656" behindDoc="1" locked="0" layoutInCell="1" allowOverlap="1" wp14:anchorId="65BBDA77" wp14:editId="72B8E69D">
                       <wp:simplePos x="0" y="0"/>
                       <wp:positionH relativeFrom="column">
                         <wp:posOffset>1221666</wp:posOffset>
@@ -2791,7 +2626,7 @@
                 </mc:Choice>
                 <mc:Fallback>
                   <w:pict>
-                    <v:group w14:anchorId="7026BBB2" id="Group 15" o:spid="_x0000_s1026" style="position:absolute;margin-left:96.2pt;margin-top:10.15pt;width:224pt;height:1.15pt;z-index:-251660800;mso-wrap-distance-left:0;mso-wrap-distance-right:0" coordsize="28448,146" o:gfxdata="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">
+                    <v:group w14:anchorId="56C0463A" id="Group 15" o:spid="_x0000_s1026" style="position:absolute;margin-left:96.2pt;margin-top:10.15pt;width:224pt;height:1.15pt;z-index:-251661824;mso-wrap-distance-left:0;mso-wrap-distance-right:0" coordsize="28448,146" o:gfxdata="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">
                       <v:shape id="Graphic 16" o:spid="_x0000_s1027" style="position:absolute;top:72;width:28448;height:13;visibility:visible;mso-wrap-style:square;v-text-anchor:top" coordsize="2844800,1270" o:gfxdata="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" path="m,l2844477,e" filled="f" strokeweight=".40519mm">
                         <v:path arrowok="t"/>
                       </v:shape>
@@ -3591,7 +3426,7 @@
               <w:left w:val="single" w:sz="12" w:space="0" w:color="000000"/>
               <w:bottom w:val="single" w:sz="12" w:space="0" w:color="000000"/>
             </w:tcBorders>
-            <w:shd w:val="clear" w:color="auto" w:fill="FDF1CB"/>
+            <w:shd w:val="clear" w:color="auto" w:fill="auto"/>
           </w:tcPr>
           <w:p>
             <w:pPr>
@@ -3973,7 +3808,7 @@
               <w:left w:val="single" w:sz="12" w:space="0" w:color="000000"/>
               <w:bottom w:val="single" w:sz="12" w:space="0" w:color="000000"/>
             </w:tcBorders>
-            <w:shd w:val="clear" w:color="auto" w:fill="FDF1CB"/>
+            <w:shd w:val="clear" w:color="auto" w:fill="auto"/>
           </w:tcPr>
           <w:p>
             <w:pPr>
@@ -4315,7 +4150,7 @@
               <w:left w:val="single" w:sz="12" w:space="0" w:color="000000"/>
               <w:bottom w:val="single" w:sz="12" w:space="0" w:color="000000"/>
             </w:tcBorders>
-            <w:shd w:val="clear" w:color="auto" w:fill="FDF1CB"/>
+            <w:shd w:val="clear" w:color="auto" w:fill="auto"/>
           </w:tcPr>
           <w:p>
             <w:pPr>
@@ -6920,7 +6755,7 @@
           </mc:Choice>
           <mc:Fallback>
             <w:pict>
-              <v:group w14:anchorId="1674E74B" id="Group 17" o:spid="_x0000_s1026" style="width:159.7pt;height:1.15pt;mso-position-horizontal-relative:char;mso-position-vertical-relative:line" coordsize="20281,146" o:gfxdata="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">
+              <v:group w14:anchorId="38400419" id="Group 17" o:spid="_x0000_s1026" style="width:159.7pt;height:1.15pt;mso-position-horizontal-relative:char;mso-position-vertical-relative:line" coordsize="20281,146" o:gfxdata="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">
                 <v:shape id="Graphic 18" o:spid="_x0000_s1027" style="position:absolute;top:72;width:20281;height:13;visibility:visible;mso-wrap-style:square;v-text-anchor:top" coordsize="2028189,1270" o:gfxdata="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" path="m,l2027601,e" filled="f" strokeweight=".40519mm">
                   <v:path arrowok="t"/>
                 </v:shape>
@@ -7208,7 +7043,7 @@
           </mc:Choice>
           <mc:Fallback>
             <w:pict>
-              <v:shape w14:anchorId="18F7B940" id="Graphic 19" o:spid="_x0000_s1026" style="position:absolute;margin-left:373.3pt;margin-top:5.65pt;width:165.4pt;height:.1pt;z-index:-15728128;visibility:visible;mso-wrap-style:square;mso-wrap-distance-left:0;mso-wrap-distance-top:0;mso-wrap-distance-right:0;mso-wrap-distance-bottom:0;mso-position-horizontal:absolute;mso-position-horizontal-relative:page;mso-position-vertical:absolute;mso-position-vertical-relative:text;v-text-anchor:top" coordsize="2100580,1270" o:gfxdata="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" path="m,l2100537,e" filled="f" strokeweight=".40519mm">
+              <v:shape w14:anchorId="6E3A80F2" id="Graphic 19" o:spid="_x0000_s1026" style="position:absolute;margin-left:373.3pt;margin-top:5.65pt;width:165.4pt;height:.1pt;z-index:-15728128;visibility:visible;mso-wrap-style:square;mso-wrap-distance-left:0;mso-wrap-distance-top:0;mso-wrap-distance-right:0;mso-wrap-distance-bottom:0;mso-position-horizontal:absolute;mso-position-horizontal-relative:page;mso-position-vertical:absolute;mso-position-vertical-relative:text;v-text-anchor:top" coordsize="2100580,1270" o:gfxdata="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" path="m,l2100537,e" filled="f" strokeweight=".40519mm">
                 <v:path arrowok="t"/>
                 <w10:wrap type="topAndBottom" anchorx="page"/>
               </v:shape>
@@ -7459,7 +7294,7 @@
           </mc:Choice>
           <mc:Fallback>
             <w:pict>
-              <v:shape w14:anchorId="698B65EB" id="Graphic 21" o:spid="_x0000_s1026" style="position:absolute;margin-left:235.5pt;margin-top:23.85pt;width:49.4pt;height:.1pt;z-index:-15727616;visibility:visible;mso-wrap-style:square;mso-wrap-distance-left:0;mso-wrap-distance-top:0;mso-wrap-distance-right:0;mso-wrap-distance-bottom:0;mso-position-horizontal:absolute;mso-position-horizontal-relative:page;mso-position-vertical:absolute;mso-position-vertical-relative:text;v-text-anchor:top" coordsize="627380,1270" o:gfxdata="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" path="m,l627243,e" filled="f" strokeweight=".60778mm">
+              <v:shape w14:anchorId="1CCEFAB4" id="Graphic 21" o:spid="_x0000_s1026" style="position:absolute;margin-left:235.5pt;margin-top:23.85pt;width:49.4pt;height:.1pt;z-index:-15727616;visibility:visible;mso-wrap-style:square;mso-wrap-distance-left:0;mso-wrap-distance-top:0;mso-wrap-distance-right:0;mso-wrap-distance-bottom:0;mso-position-horizontal:absolute;mso-position-horizontal-relative:page;mso-position-vertical:absolute;mso-position-vertical-relative:text;v-text-anchor:top" coordsize="627380,1270" o:gfxdata="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" path="m,l627243,e" filled="f" strokeweight=".60778mm">
                 <v:path arrowok="t"/>
                 <w10:wrap type="topAndBottom" anchorx="page"/>
               </v:shape>
@@ -7943,6 +7778,7 @@
   <w:style w:type="character" w:default="1" w:styleId="DefaultParagraphFont">
     <w:name w:val="Default Paragraph Font"/>
     <w:uiPriority w:val="1"/>
+    <w:semiHidden/>
     <w:unhideWhenUsed/>
   </w:style>
   <w:style w:type="table" w:default="1" w:styleId="TableNormal">

</xml_diff>